<commit_message>
add the other diagrams to the report
</commit_message>
<xml_diff>
--- a/Class Assignments/assignment1.docx
+++ b/Class Assignments/assignment1.docx
@@ -379,7 +379,7 @@
           <w:r>
             <w:fldChar w:fldCharType="separate"/>
           </w:r>
-          <w:hyperlink w:anchor="_Toc162645036" w:history="1">
+          <w:hyperlink w:anchor="_Toc162645829" w:history="1">
             <w:r>
               <w:rPr>
                 <w:rStyle w:val="Hyperlink"/>
@@ -408,7 +408,7 @@
                 <w:noProof/>
                 <w:webHidden/>
               </w:rPr>
-              <w:instrText xml:space="preserve"> PAGEREF _Toc162645036 \h </w:instrText>
+              <w:instrText xml:space="preserve"> PAGEREF _Toc162645829 \h </w:instrText>
             </w:r>
             <w:r>
               <w:rPr>
@@ -429,7 +429,7 @@
                 <w:webHidden/>
                 <w:rtl/>
               </w:rPr>
-              <w:t>4</w:t>
+              <w:t>1</w:t>
             </w:r>
             <w:r>
               <w:rPr>
@@ -456,7 +456,7 @@
               <w14:ligatures w14:val="standardContextual"/>
             </w:rPr>
           </w:pPr>
-          <w:hyperlink w:anchor="_Toc162645037" w:history="1">
+          <w:hyperlink w:anchor="_Toc162645830" w:history="1">
             <w:r>
               <w:rPr>
                 <w:rStyle w:val="Hyperlink"/>
@@ -505,7 +505,7 @@
                 <w:noProof/>
                 <w:webHidden/>
               </w:rPr>
-              <w:instrText xml:space="preserve"> PAGEREF _Toc162645037 \h </w:instrText>
+              <w:instrText xml:space="preserve"> PAGEREF _Toc162645830 \h </w:instrText>
             </w:r>
             <w:r>
               <w:rPr>
@@ -526,7 +526,7 @@
                 <w:webHidden/>
                 <w:rtl/>
               </w:rPr>
-              <w:t>4</w:t>
+              <w:t>1</w:t>
             </w:r>
             <w:r>
               <w:rPr>
@@ -553,7 +553,7 @@
               <w14:ligatures w14:val="standardContextual"/>
             </w:rPr>
           </w:pPr>
-          <w:hyperlink w:anchor="_Toc162645038" w:history="1">
+          <w:hyperlink w:anchor="_Toc162645831" w:history="1">
             <w:r>
               <w:rPr>
                 <w:rStyle w:val="Hyperlink"/>
@@ -582,7 +582,7 @@
                 <w:noProof/>
                 <w:webHidden/>
               </w:rPr>
-              <w:instrText xml:space="preserve"> PAGEREF _Toc162645038 \h </w:instrText>
+              <w:instrText xml:space="preserve"> PAGEREF _Toc162645831 \h </w:instrText>
             </w:r>
             <w:r>
               <w:rPr>
@@ -603,7 +603,7 @@
                 <w:webHidden/>
                 <w:rtl/>
               </w:rPr>
-              <w:t>4</w:t>
+              <w:t>1</w:t>
             </w:r>
             <w:r>
               <w:rPr>
@@ -630,7 +630,7 @@
               <w14:ligatures w14:val="standardContextual"/>
             </w:rPr>
           </w:pPr>
-          <w:hyperlink w:anchor="_Toc162645039" w:history="1">
+          <w:hyperlink w:anchor="_Toc162645832" w:history="1">
             <w:r>
               <w:rPr>
                 <w:rStyle w:val="Hyperlink"/>
@@ -659,7 +659,7 @@
                 <w:noProof/>
                 <w:webHidden/>
               </w:rPr>
-              <w:instrText xml:space="preserve"> PAGEREF _Toc162645039 \h </w:instrText>
+              <w:instrText xml:space="preserve"> PAGEREF _Toc162645832 \h </w:instrText>
             </w:r>
             <w:r>
               <w:rPr>
@@ -680,7 +680,7 @@
                 <w:webHidden/>
                 <w:rtl/>
               </w:rPr>
-              <w:t>5</w:t>
+              <w:t>2</w:t>
             </w:r>
             <w:r>
               <w:rPr>
@@ -707,7 +707,7 @@
               <w14:ligatures w14:val="standardContextual"/>
             </w:rPr>
           </w:pPr>
-          <w:hyperlink w:anchor="_Toc162645040" w:history="1">
+          <w:hyperlink w:anchor="_Toc162645833" w:history="1">
             <w:r>
               <w:rPr>
                 <w:rStyle w:val="Hyperlink"/>
@@ -852,7 +852,7 @@
                 <w:noProof/>
                 <w:webHidden/>
               </w:rPr>
-              <w:instrText xml:space="preserve"> PAGEREF _Toc162645040 \h </w:instrText>
+              <w:instrText xml:space="preserve"> PAGEREF _Toc162645833 \h </w:instrText>
             </w:r>
             <w:r>
               <w:rPr>
@@ -873,7 +873,7 @@
                 <w:webHidden/>
                 <w:rtl/>
               </w:rPr>
-              <w:t>6</w:t>
+              <w:t>3</w:t>
             </w:r>
             <w:r>
               <w:rPr>
@@ -900,7 +900,7 @@
               <w14:ligatures w14:val="standardContextual"/>
             </w:rPr>
           </w:pPr>
-          <w:hyperlink w:anchor="_Toc162645041" w:history="1">
+          <w:hyperlink w:anchor="_Toc162645834" w:history="1">
             <w:r>
               <w:rPr>
                 <w:rStyle w:val="Hyperlink"/>
@@ -929,7 +929,7 @@
                 <w:noProof/>
                 <w:webHidden/>
               </w:rPr>
-              <w:instrText xml:space="preserve"> PAGEREF _Toc162645041 \h </w:instrText>
+              <w:instrText xml:space="preserve"> PAGEREF _Toc162645834 \h </w:instrText>
             </w:r>
             <w:r>
               <w:rPr>
@@ -950,7 +950,7 @@
                 <w:webHidden/>
                 <w:rtl/>
               </w:rPr>
-              <w:t>7</w:t>
+              <w:t>4</w:t>
             </w:r>
             <w:r>
               <w:rPr>
@@ -977,7 +977,7 @@
               <w14:ligatures w14:val="standardContextual"/>
             </w:rPr>
           </w:pPr>
-          <w:hyperlink w:anchor="_Toc162645042" w:history="1">
+          <w:hyperlink w:anchor="_Toc162645835" w:history="1">
             <w:r>
               <w:rPr>
                 <w:rStyle w:val="Hyperlink"/>
@@ -1026,7 +1026,7 @@
                 <w:noProof/>
                 <w:webHidden/>
               </w:rPr>
-              <w:instrText xml:space="preserve"> PAGEREF _Toc162645042 \h </w:instrText>
+              <w:instrText xml:space="preserve"> PAGEREF _Toc162645835 \h </w:instrText>
             </w:r>
             <w:r>
               <w:rPr>
@@ -1047,7 +1047,7 @@
                 <w:webHidden/>
                 <w:rtl/>
               </w:rPr>
-              <w:t>8</w:t>
+              <w:t>5</w:t>
             </w:r>
             <w:r>
               <w:rPr>
@@ -1074,7 +1074,7 @@
               <w14:ligatures w14:val="standardContextual"/>
             </w:rPr>
           </w:pPr>
-          <w:hyperlink w:anchor="_Toc162645043" w:history="1">
+          <w:hyperlink w:anchor="_Toc162645836" w:history="1">
             <w:r>
               <w:rPr>
                 <w:rStyle w:val="Hyperlink"/>
@@ -1142,7 +1142,7 @@
                 <w:noProof/>
                 <w:webHidden/>
               </w:rPr>
-              <w:instrText xml:space="preserve"> PAGEREF _Toc162645043 \h </w:instrText>
+              <w:instrText xml:space="preserve"> PAGEREF _Toc162645836 \h </w:instrText>
             </w:r>
             <w:r>
               <w:rPr>
@@ -1163,7 +1163,7 @@
                 <w:webHidden/>
                 <w:rtl/>
               </w:rPr>
-              <w:t>10</w:t>
+              <w:t>7</w:t>
             </w:r>
             <w:r>
               <w:rPr>
@@ -1190,7 +1190,7 @@
               <w14:ligatures w14:val="standardContextual"/>
             </w:rPr>
           </w:pPr>
-          <w:hyperlink w:anchor="_Toc162645044" w:history="1">
+          <w:hyperlink w:anchor="_Toc162645837" w:history="1">
             <w:r>
               <w:rPr>
                 <w:rStyle w:val="Hyperlink"/>
@@ -1238,7 +1238,7 @@
                 <w:noProof/>
                 <w:webHidden/>
               </w:rPr>
-              <w:instrText xml:space="preserve"> PAGEREF _Toc162645044 \h </w:instrText>
+              <w:instrText xml:space="preserve"> PAGEREF _Toc162645837 \h </w:instrText>
             </w:r>
             <w:r>
               <w:rPr>
@@ -1259,7 +1259,7 @@
                 <w:webHidden/>
                 <w:rtl/>
               </w:rPr>
-              <w:t>10</w:t>
+              <w:t>7</w:t>
             </w:r>
             <w:r>
               <w:rPr>
@@ -1286,7 +1286,7 @@
               <w14:ligatures w14:val="standardContextual"/>
             </w:rPr>
           </w:pPr>
-          <w:hyperlink w:anchor="_Toc162645045" w:history="1">
+          <w:hyperlink w:anchor="_Toc162645838" w:history="1">
             <w:r>
               <w:rPr>
                 <w:rStyle w:val="Hyperlink"/>
@@ -1403,7 +1403,7 @@
                 <w:noProof/>
                 <w:webHidden/>
               </w:rPr>
-              <w:instrText xml:space="preserve"> PAGEREF _Toc162645045 \h </w:instrText>
+              <w:instrText xml:space="preserve"> PAGEREF _Toc162645838 \h </w:instrText>
             </w:r>
             <w:r>
               <w:rPr>
@@ -1424,7 +1424,7 @@
                 <w:webHidden/>
                 <w:rtl/>
               </w:rPr>
-              <w:t>10</w:t>
+              <w:t>7</w:t>
             </w:r>
             <w:r>
               <w:rPr>
@@ -1451,7 +1451,7 @@
               <w14:ligatures w14:val="standardContextual"/>
             </w:rPr>
           </w:pPr>
-          <w:hyperlink w:anchor="_Toc162645046" w:history="1">
+          <w:hyperlink w:anchor="_Toc162645839" w:history="1">
             <w:r>
               <w:rPr>
                 <w:rStyle w:val="Hyperlink"/>
@@ -1480,7 +1480,7 @@
                 <w:noProof/>
                 <w:webHidden/>
               </w:rPr>
-              <w:instrText xml:space="preserve"> PAGEREF _Toc162645046 \h </w:instrText>
+              <w:instrText xml:space="preserve"> PAGEREF _Toc162645839 \h </w:instrText>
             </w:r>
             <w:r>
               <w:rPr>
@@ -1501,7 +1501,7 @@
                 <w:webHidden/>
                 <w:rtl/>
               </w:rPr>
-              <w:t>10</w:t>
+              <w:t>7</w:t>
             </w:r>
             <w:r>
               <w:rPr>
@@ -1528,7 +1528,7 @@
               <w14:ligatures w14:val="standardContextual"/>
             </w:rPr>
           </w:pPr>
-          <w:hyperlink w:anchor="_Toc162645047" w:history="1">
+          <w:hyperlink w:anchor="_Toc162645840" w:history="1">
             <w:r>
               <w:rPr>
                 <w:rStyle w:val="Hyperlink"/>
@@ -1556,16 +1556,7 @@
                 <w:rtl/>
                 <w:lang w:bidi="fa-IR"/>
               </w:rPr>
-              <w:t>داده</w:t>
-            </w:r>
-            <w:r>
-              <w:rPr>
-                <w:rStyle w:val="Hyperlink"/>
-                <w:noProof/>
-                <w:rtl/>
-                <w:lang w:bidi="fa-IR"/>
-              </w:rPr>
-              <w:t>ا</w:t>
+              <w:t>دادها</w:t>
             </w:r>
             <w:r>
               <w:rPr>
@@ -1586,7 +1577,7 @@
                 <w:noProof/>
                 <w:webHidden/>
               </w:rPr>
-              <w:instrText xml:space="preserve"> PAGEREF _Toc162645047 \h </w:instrText>
+              <w:instrText xml:space="preserve"> PAGEREF _Toc162645840 \h </w:instrText>
             </w:r>
             <w:r>
               <w:rPr>
@@ -1607,7 +1598,7 @@
                 <w:webHidden/>
                 <w:rtl/>
               </w:rPr>
-              <w:t>10</w:t>
+              <w:t>8</w:t>
             </w:r>
             <w:r>
               <w:rPr>
@@ -1634,7 +1625,7 @@
               <w14:ligatures w14:val="standardContextual"/>
             </w:rPr>
           </w:pPr>
-          <w:hyperlink w:anchor="_Toc162645048" w:history="1">
+          <w:hyperlink w:anchor="_Toc162645841" w:history="1">
             <w:r>
               <w:rPr>
                 <w:rStyle w:val="Hyperlink"/>
@@ -1663,7 +1654,84 @@
                 <w:noProof/>
                 <w:webHidden/>
               </w:rPr>
-              <w:instrText xml:space="preserve"> PAGEREF _Toc162645048 \h </w:instrText>
+              <w:instrText xml:space="preserve"> PAGEREF _Toc162645841 \h </w:instrText>
+            </w:r>
+            <w:r>
+              <w:rPr>
+                <w:noProof/>
+                <w:webHidden/>
+              </w:rPr>
+            </w:r>
+            <w:r>
+              <w:rPr>
+                <w:noProof/>
+                <w:webHidden/>
+              </w:rPr>
+              <w:fldChar w:fldCharType="separate"/>
+            </w:r>
+            <w:r>
+              <w:rPr>
+                <w:noProof/>
+                <w:webHidden/>
+                <w:rtl/>
+              </w:rPr>
+              <w:t>10</w:t>
+            </w:r>
+            <w:r>
+              <w:rPr>
+                <w:noProof/>
+                <w:webHidden/>
+              </w:rPr>
+              <w:fldChar w:fldCharType="end"/>
+            </w:r>
+          </w:hyperlink>
+        </w:p>
+        <w:p>
+          <w:pPr>
+            <w:pStyle w:val="TOC3"/>
+            <w:tabs>
+              <w:tab w:val="right" w:leader="dot" w:pos="9350"/>
+            </w:tabs>
+            <w:bidi/>
+            <w:rPr>
+              <w:rFonts w:asciiTheme="minorHAnsi" w:eastAsiaTheme="minorEastAsia" w:hAnsiTheme="minorHAnsi" w:cstheme="minorBidi"/>
+              <w:noProof/>
+              <w:kern w:val="2"/>
+              <w:sz w:val="22"/>
+              <w:szCs w:val="22"/>
+              <w14:ligatures w14:val="standardContextual"/>
+            </w:rPr>
+          </w:pPr>
+          <w:hyperlink w:anchor="_Toc162645842" w:history="1">
+            <w:r>
+              <w:rPr>
+                <w:rStyle w:val="Hyperlink"/>
+                <w:noProof/>
+                <w:rtl/>
+                <w:lang w:bidi="fa-IR"/>
+              </w:rPr>
+              <w:t>کنترلر</w:t>
+            </w:r>
+            <w:r>
+              <w:rPr>
+                <w:noProof/>
+                <w:webHidden/>
+              </w:rPr>
+              <w:tab/>
+            </w:r>
+            <w:r>
+              <w:rPr>
+                <w:noProof/>
+                <w:webHidden/>
+              </w:rPr>
+              <w:fldChar w:fldCharType="begin"/>
+            </w:r>
+            <w:r>
+              <w:rPr>
+                <w:noProof/>
+                <w:webHidden/>
+              </w:rPr>
+              <w:instrText xml:space="preserve"> PAGEREF _Toc162645842 \h </w:instrText>
             </w:r>
             <w:r>
               <w:rPr>
@@ -1711,7 +1779,7 @@
               <w14:ligatures w14:val="standardContextual"/>
             </w:rPr>
           </w:pPr>
-          <w:hyperlink w:anchor="_Toc162645049" w:history="1">
+          <w:hyperlink w:anchor="_Toc162645843" w:history="1">
             <w:r>
               <w:rPr>
                 <w:rStyle w:val="Hyperlink"/>
@@ -1760,7 +1828,7 @@
                 <w:noProof/>
                 <w:webHidden/>
               </w:rPr>
-              <w:instrText xml:space="preserve"> PAGEREF _Toc162645049 \h </w:instrText>
+              <w:instrText xml:space="preserve"> PAGEREF _Toc162645843 \h </w:instrText>
             </w:r>
             <w:r>
               <w:rPr>
@@ -1808,7 +1876,7 @@
               <w14:ligatures w14:val="standardContextual"/>
             </w:rPr>
           </w:pPr>
-          <w:hyperlink w:anchor="_Toc162645050" w:history="1">
+          <w:hyperlink w:anchor="_Toc162645844" w:history="1">
             <w:r>
               <w:rPr>
                 <w:rStyle w:val="Hyperlink"/>
@@ -1857,7 +1925,7 @@
                 <w:noProof/>
                 <w:webHidden/>
               </w:rPr>
-              <w:instrText xml:space="preserve"> PAGEREF _Toc162645050 \h </w:instrText>
+              <w:instrText xml:space="preserve"> PAGEREF _Toc162645844 \h </w:instrText>
             </w:r>
             <w:r>
               <w:rPr>
@@ -1905,7 +1973,7 @@
               <w14:ligatures w14:val="standardContextual"/>
             </w:rPr>
           </w:pPr>
-          <w:hyperlink w:anchor="_Toc162645051" w:history="1">
+          <w:hyperlink w:anchor="_Toc162645845" w:history="1">
             <w:r>
               <w:rPr>
                 <w:rStyle w:val="Hyperlink"/>
@@ -1934,7 +2002,7 @@
                 <w:noProof/>
                 <w:webHidden/>
               </w:rPr>
-              <w:instrText xml:space="preserve"> PAGEREF _Toc162645051 \h </w:instrText>
+              <w:instrText xml:space="preserve"> PAGEREF _Toc162645845 \h </w:instrText>
             </w:r>
             <w:r>
               <w:rPr>
@@ -1982,7 +2050,7 @@
               <w14:ligatures w14:val="standardContextual"/>
             </w:rPr>
           </w:pPr>
-          <w:hyperlink w:anchor="_Toc162645052" w:history="1">
+          <w:hyperlink w:anchor="_Toc162645846" w:history="1">
             <w:r>
               <w:rPr>
                 <w:rStyle w:val="Hyperlink"/>
@@ -2061,7 +2129,7 @@
                 <w:noProof/>
                 <w:webHidden/>
               </w:rPr>
-              <w:instrText xml:space="preserve"> PAGEREF _Toc162645052 \h </w:instrText>
+              <w:instrText xml:space="preserve"> PAGEREF _Toc162645846 \h </w:instrText>
             </w:r>
             <w:r>
               <w:rPr>
@@ -2109,7 +2177,7 @@
               <w14:ligatures w14:val="standardContextual"/>
             </w:rPr>
           </w:pPr>
-          <w:hyperlink w:anchor="_Toc162645053" w:history="1">
+          <w:hyperlink w:anchor="_Toc162645847" w:history="1">
             <w:r>
               <w:rPr>
                 <w:rStyle w:val="Hyperlink"/>
@@ -2157,7 +2225,7 @@
                 <w:noProof/>
                 <w:webHidden/>
               </w:rPr>
-              <w:instrText xml:space="preserve"> PAGEREF _Toc162645053 \h </w:instrText>
+              <w:instrText xml:space="preserve"> PAGEREF _Toc162645847 \h </w:instrText>
             </w:r>
             <w:r>
               <w:rPr>
@@ -2200,6 +2268,7 @@
               <w:bCs/>
               <w:noProof/>
             </w:rPr>
+            <w:lastRenderedPageBreak/>
             <w:fldChar w:fldCharType="end"/>
           </w:r>
         </w:p>
@@ -2209,18 +2278,21 @@
       <w:pPr>
         <w:spacing w:before="0" w:after="160" w:line="259" w:lineRule="auto"/>
         <w:rPr>
-          <w:rtl/>
-          <w:lang w:bidi="fa-IR"/>
-        </w:rPr>
-      </w:pPr>
-      <w:r>
-        <w:rPr>
-          <w:rtl/>
-          <w:lang w:bidi="fa-IR"/>
-        </w:rPr>
-        <w:lastRenderedPageBreak/>
-        <w:br w:type="page"/>
-      </w:r>
+          <w:lang w:bidi="fa-IR"/>
+        </w:rPr>
+        <w:sectPr>
+          <w:pgSz w:w="12240" w:h="15840"/>
+          <w:pgMar w:top="1440" w:right="1440" w:bottom="1440" w:left="1440" w:header="720" w:footer="720" w:gutter="0"/>
+          <w:pgBorders w:display="firstPage" w:offsetFrom="page">
+            <w:top w:val="thinThickSmallGap" w:sz="24" w:space="24" w:color="auto"/>
+            <w:left w:val="thinThickSmallGap" w:sz="24" w:space="24" w:color="auto"/>
+            <w:bottom w:val="thickThinSmallGap" w:sz="24" w:space="24" w:color="auto"/>
+            <w:right w:val="thickThinSmallGap" w:sz="24" w:space="24" w:color="auto"/>
+          </w:pgBorders>
+          <w:cols w:space="720"/>
+          <w:docGrid w:linePitch="360"/>
+        </w:sectPr>
+      </w:pPr>
     </w:p>
     <w:p>
       <w:pPr>
@@ -2231,7 +2303,7 @@
           <w:lang w:bidi="fa-IR"/>
         </w:rPr>
       </w:pPr>
-      <w:bookmarkStart w:id="0" w:name="_Toc162645036"/>
+      <w:bookmarkStart w:id="0" w:name="_Toc162645829"/>
       <w:r>
         <w:rPr>
           <w:rFonts w:hint="cs"/>
@@ -2252,7 +2324,7 @@
           <w:lang w:bidi="fa-IR"/>
         </w:rPr>
       </w:pPr>
-      <w:bookmarkStart w:id="1" w:name="_Toc162645037"/>
+      <w:bookmarkStart w:id="1" w:name="_Toc162645830"/>
       <w:r>
         <w:rPr>
           <w:rFonts w:hint="cs"/>
@@ -2529,7 +2601,7 @@
           <w:lang w:bidi="fa-IR"/>
         </w:rPr>
       </w:pPr>
-      <w:bookmarkStart w:id="2" w:name="_Toc162645038"/>
+      <w:bookmarkStart w:id="2" w:name="_Toc162645831"/>
       <w:r>
         <w:rPr>
           <w:rFonts w:hint="cs"/>
@@ -2691,7 +2763,7 @@
           <w:lang w:bidi="fa-IR"/>
         </w:rPr>
       </w:pPr>
-      <w:bookmarkStart w:id="3" w:name="_Toc162645039"/>
+      <w:bookmarkStart w:id="3" w:name="_Toc162645832"/>
       <w:r>
         <w:rPr>
           <w:rFonts w:hint="cs"/>
@@ -2980,7 +3052,7 @@
           <w:lang w:bidi="fa-IR"/>
         </w:rPr>
       </w:pPr>
-      <w:bookmarkStart w:id="4" w:name="_Toc162645040"/>
+      <w:bookmarkStart w:id="4" w:name="_Toc162645833"/>
       <w:r>
         <w:rPr>
           <w:rFonts w:hint="cs"/>
@@ -3327,7 +3399,7 @@
           <w:lang w:bidi="fa-IR"/>
         </w:rPr>
       </w:pPr>
-      <w:bookmarkStart w:id="5" w:name="_Toc162645041"/>
+      <w:bookmarkStart w:id="5" w:name="_Toc162645834"/>
       <w:r>
         <w:rPr>
           <w:rFonts w:hint="cs"/>
@@ -3632,7 +3704,6 @@
         <w:bidi/>
         <w:jc w:val="lowKashida"/>
         <w:rPr>
-          <w:rFonts w:hint="cs"/>
           <w:rtl/>
           <w:lang w:bidi="fa-IR"/>
         </w:rPr>
@@ -3733,6 +3804,7 @@
       </w:pPr>
       <w:r>
         <w:rPr>
+          <w:noProof/>
           <w:rtl/>
         </w:rPr>
         <w:lastRenderedPageBreak/>
@@ -3795,7 +3867,7 @@
           <w:lang w:bidi="fa-IR"/>
         </w:rPr>
       </w:pPr>
-      <w:bookmarkStart w:id="6" w:name="_Toc162645042"/>
+      <w:bookmarkStart w:id="6" w:name="_Toc162645835"/>
       <w:r>
         <w:rPr>
           <w:rFonts w:hint="cs"/>
@@ -3906,7 +3978,6 @@
         <w:bidi/>
         <w:jc w:val="lowKashida"/>
         <w:rPr>
-          <w:rFonts w:hint="cs"/>
           <w:rtl/>
           <w:lang w:bidi="fa-IR"/>
         </w:rPr>
@@ -4012,14 +4083,14 @@
         <w:bidi/>
         <w:jc w:val="center"/>
         <w:rPr>
-          <w:rFonts w:hint="cs"/>
-          <w:rtl/>
-          <w:lang w:bidi="fa-IR"/>
-        </w:rPr>
-      </w:pPr>
-      <w:r>
-        <w:rPr>
-          <w:rFonts w:hint="cs"/>
+          <w:rtl/>
+          <w:lang w:bidi="fa-IR"/>
+        </w:rPr>
+      </w:pPr>
+      <w:r>
+        <w:rPr>
+          <w:rFonts w:hint="cs"/>
+          <w:noProof/>
           <w:rtl/>
         </w:rPr>
         <w:drawing>
@@ -4114,7 +4185,7 @@
           <w:lang w:bidi="fa-IR"/>
         </w:rPr>
       </w:pPr>
-      <w:bookmarkStart w:id="7" w:name="_Toc162645043"/>
+      <w:bookmarkStart w:id="7" w:name="_Toc162645836"/>
       <w:r>
         <w:rPr>
           <w:rFonts w:hint="cs"/>
@@ -4161,7 +4232,7 @@
           <w:lang w:bidi="fa-IR"/>
         </w:rPr>
       </w:pPr>
-      <w:bookmarkStart w:id="8" w:name="_Toc162645044"/>
+      <w:bookmarkStart w:id="8" w:name="_Toc162645837"/>
       <w:r>
         <w:rPr>
           <w:rFonts w:hint="cs"/>
@@ -4181,7 +4252,7 @@
           <w:lang w:bidi="fa-IR"/>
         </w:rPr>
       </w:pPr>
-      <w:bookmarkStart w:id="9" w:name="_Toc162645045"/>
+      <w:bookmarkStart w:id="9" w:name="_Toc162645838"/>
       <w:r>
         <w:rPr>
           <w:rFonts w:hint="cs"/>
@@ -4201,7 +4272,7 @@
           <w:lang w:bidi="fa-IR"/>
         </w:rPr>
       </w:pPr>
-      <w:bookmarkStart w:id="10" w:name="_Toc162645046"/>
+      <w:bookmarkStart w:id="10" w:name="_Toc162645839"/>
       <w:r>
         <w:rPr>
           <w:rFonts w:hint="cs"/>
@@ -4211,26 +4282,256 @@
         <w:t>کنترلر</w:t>
       </w:r>
       <w:bookmarkEnd w:id="10"/>
+    </w:p>
+    <w:p>
+      <w:pPr>
+        <w:bidi/>
+        <w:jc w:val="center"/>
+        <w:rPr>
+          <w:rtl/>
+          <w:lang w:bidi="fa-IR"/>
+        </w:rPr>
+      </w:pPr>
+      <w:r>
+        <w:rPr>
+          <w:noProof/>
+          <w:rtl/>
+        </w:rPr>
+        <w:drawing>
+          <wp:inline distT="0" distB="0" distL="0" distR="0" wp14:anchorId="368E7AD2" wp14:editId="006AF69A">
+            <wp:extent cx="2727960" cy="4213860"/>
+            <wp:effectExtent l="0" t="0" r="0" b="0"/>
+            <wp:docPr id="177715114" name="Picture 3"/>
+            <wp:cNvGraphicFramePr>
+              <a:graphicFrameLocks xmlns:a="http://schemas.openxmlformats.org/drawingml/2006/main" noChangeAspect="1"/>
+            </wp:cNvGraphicFramePr>
+            <a:graphic xmlns:a="http://schemas.openxmlformats.org/drawingml/2006/main">
+              <a:graphicData uri="http://schemas.openxmlformats.org/drawingml/2006/picture">
+                <pic:pic xmlns:pic="http://schemas.openxmlformats.org/drawingml/2006/picture">
+                  <pic:nvPicPr>
+                    <pic:cNvPr id="0" name="Picture 9"/>
+                    <pic:cNvPicPr>
+                      <a:picLocks noChangeAspect="1" noChangeArrowheads="1"/>
+                    </pic:cNvPicPr>
+                  </pic:nvPicPr>
+                  <pic:blipFill>
+                    <a:blip r:embed="rId11">
+                      <a:extLst>
+                        <a:ext uri="{28A0092B-C50C-407E-A947-70E740481C1C}">
+                          <a14:useLocalDpi xmlns:a14="http://schemas.microsoft.com/office/drawing/2010/main" val="0"/>
+                        </a:ext>
+                      </a:extLst>
+                    </a:blip>
+                    <a:srcRect/>
+                    <a:stretch>
+                      <a:fillRect/>
+                    </a:stretch>
+                  </pic:blipFill>
+                  <pic:spPr bwMode="auto">
+                    <a:xfrm>
+                      <a:off x="0" y="0"/>
+                      <a:ext cx="2727960" cy="4213860"/>
+                    </a:xfrm>
+                    <a:prstGeom prst="rect">
+                      <a:avLst/>
+                    </a:prstGeom>
+                    <a:noFill/>
+                    <a:ln>
+                      <a:noFill/>
+                    </a:ln>
+                  </pic:spPr>
+                </pic:pic>
+              </a:graphicData>
+            </a:graphic>
+          </wp:inline>
+        </w:drawing>
+      </w:r>
     </w:p>
     <w:p>
       <w:pPr>
         <w:pStyle w:val="Heading3"/>
         <w:bidi/>
         <w:rPr>
-          <w:rtl/>
-          <w:lang w:bidi="fa-IR"/>
-        </w:rPr>
-      </w:pPr>
-      <w:bookmarkStart w:id="11" w:name="_Toc162645047"/>
-      <w:r>
-        <w:rPr>
-          <w:rFonts w:hint="cs"/>
-          <w:rtl/>
-          <w:lang w:bidi="fa-IR"/>
-        </w:rPr>
+          <w:lang w:bidi="fa-IR"/>
+        </w:rPr>
+      </w:pPr>
+      <w:bookmarkStart w:id="11" w:name="_Toc162645840"/>
+      <w:r>
+        <w:rPr>
+          <w:rFonts w:hint="cs"/>
+          <w:rtl/>
+          <w:lang w:bidi="fa-IR"/>
+        </w:rPr>
+        <w:lastRenderedPageBreak/>
         <w:t>رویدادها</w:t>
       </w:r>
       <w:bookmarkEnd w:id="11"/>
+    </w:p>
+    <w:p>
+      <w:pPr>
+        <w:pStyle w:val="Heading4"/>
+        <w:bidi/>
+        <w:rPr>
+          <w:rtl/>
+          <w:lang w:bidi="fa-IR"/>
+        </w:rPr>
+      </w:pPr>
+      <w:r>
+        <w:rPr>
+          <w:rFonts w:hint="cs"/>
+          <w:rtl/>
+          <w:lang w:bidi="fa-IR"/>
+        </w:rPr>
+        <w:t>ورود</w:t>
+      </w:r>
+    </w:p>
+    <w:p>
+      <w:pPr>
+        <w:bidi/>
+        <w:jc w:val="center"/>
+        <w:rPr>
+          <w:rtl/>
+          <w:lang w:bidi="fa-IR"/>
+        </w:rPr>
+      </w:pPr>
+      <w:r>
+        <w:rPr>
+          <w:noProof/>
+          <w:rtl/>
+        </w:rPr>
+        <w:drawing>
+          <wp:inline distT="0" distB="0" distL="0" distR="0" wp14:anchorId="079D8B0E" wp14:editId="1D0FEF04">
+            <wp:extent cx="5692140" cy="5852160"/>
+            <wp:effectExtent l="0" t="0" r="3810" b="0"/>
+            <wp:docPr id="1277026831" name="Picture 1"/>
+            <wp:cNvGraphicFramePr>
+              <a:graphicFrameLocks xmlns:a="http://schemas.openxmlformats.org/drawingml/2006/main" noChangeAspect="1"/>
+            </wp:cNvGraphicFramePr>
+            <a:graphic xmlns:a="http://schemas.openxmlformats.org/drawingml/2006/main">
+              <a:graphicData uri="http://schemas.openxmlformats.org/drawingml/2006/picture">
+                <pic:pic xmlns:pic="http://schemas.openxmlformats.org/drawingml/2006/picture">
+                  <pic:nvPicPr>
+                    <pic:cNvPr id="0" name="Picture 3"/>
+                    <pic:cNvPicPr>
+                      <a:picLocks noChangeAspect="1" noChangeArrowheads="1"/>
+                    </pic:cNvPicPr>
+                  </pic:nvPicPr>
+                  <pic:blipFill>
+                    <a:blip r:embed="rId12">
+                      <a:extLst>
+                        <a:ext uri="{28A0092B-C50C-407E-A947-70E740481C1C}">
+                          <a14:useLocalDpi xmlns:a14="http://schemas.microsoft.com/office/drawing/2010/main" val="0"/>
+                        </a:ext>
+                      </a:extLst>
+                    </a:blip>
+                    <a:srcRect/>
+                    <a:stretch>
+                      <a:fillRect/>
+                    </a:stretch>
+                  </pic:blipFill>
+                  <pic:spPr bwMode="auto">
+                    <a:xfrm>
+                      <a:off x="0" y="0"/>
+                      <a:ext cx="5692140" cy="5852160"/>
+                    </a:xfrm>
+                    <a:prstGeom prst="rect">
+                      <a:avLst/>
+                    </a:prstGeom>
+                    <a:noFill/>
+                    <a:ln>
+                      <a:noFill/>
+                    </a:ln>
+                  </pic:spPr>
+                </pic:pic>
+              </a:graphicData>
+            </a:graphic>
+          </wp:inline>
+        </w:drawing>
+      </w:r>
+    </w:p>
+    <w:p>
+      <w:pPr>
+        <w:pStyle w:val="Heading4"/>
+        <w:bidi/>
+        <w:rPr>
+          <w:rtl/>
+          <w:lang w:bidi="fa-IR"/>
+        </w:rPr>
+      </w:pPr>
+      <w:r>
+        <w:rPr>
+          <w:rFonts w:hint="cs"/>
+          <w:rtl/>
+          <w:lang w:bidi="fa-IR"/>
+        </w:rPr>
+        <w:lastRenderedPageBreak/>
+        <w:t>خروج</w:t>
+      </w:r>
+    </w:p>
+    <w:p>
+      <w:pPr>
+        <w:bidi/>
+        <w:jc w:val="center"/>
+        <w:rPr>
+          <w:rtl/>
+          <w:lang w:bidi="fa-IR"/>
+        </w:rPr>
+      </w:pPr>
+      <w:r>
+        <w:rPr>
+          <w:rFonts w:hint="cs"/>
+          <w:noProof/>
+          <w:rtl/>
+        </w:rPr>
+        <w:drawing>
+          <wp:inline distT="0" distB="0" distL="0" distR="0" wp14:anchorId="7C4DD695" wp14:editId="40730BF8">
+            <wp:extent cx="5692140" cy="5852160"/>
+            <wp:effectExtent l="0" t="0" r="3810" b="0"/>
+            <wp:docPr id="109053292" name="Picture 2"/>
+            <wp:cNvGraphicFramePr>
+              <a:graphicFrameLocks xmlns:a="http://schemas.openxmlformats.org/drawingml/2006/main" noChangeAspect="1"/>
+            </wp:cNvGraphicFramePr>
+            <a:graphic xmlns:a="http://schemas.openxmlformats.org/drawingml/2006/main">
+              <a:graphicData uri="http://schemas.openxmlformats.org/drawingml/2006/picture">
+                <pic:pic xmlns:pic="http://schemas.openxmlformats.org/drawingml/2006/picture">
+                  <pic:nvPicPr>
+                    <pic:cNvPr id="0" name="Picture 6"/>
+                    <pic:cNvPicPr>
+                      <a:picLocks noChangeAspect="1" noChangeArrowheads="1"/>
+                    </pic:cNvPicPr>
+                  </pic:nvPicPr>
+                  <pic:blipFill>
+                    <a:blip r:embed="rId13">
+                      <a:extLst>
+                        <a:ext uri="{28A0092B-C50C-407E-A947-70E740481C1C}">
+                          <a14:useLocalDpi xmlns:a14="http://schemas.microsoft.com/office/drawing/2010/main" val="0"/>
+                        </a:ext>
+                      </a:extLst>
+                    </a:blip>
+                    <a:srcRect/>
+                    <a:stretch>
+                      <a:fillRect/>
+                    </a:stretch>
+                  </pic:blipFill>
+                  <pic:spPr bwMode="auto">
+                    <a:xfrm>
+                      <a:off x="0" y="0"/>
+                      <a:ext cx="5692140" cy="5852160"/>
+                    </a:xfrm>
+                    <a:prstGeom prst="rect">
+                      <a:avLst/>
+                    </a:prstGeom>
+                    <a:noFill/>
+                    <a:ln>
+                      <a:noFill/>
+                    </a:ln>
+                  </pic:spPr>
+                </pic:pic>
+              </a:graphicData>
+            </a:graphic>
+          </wp:inline>
+        </w:drawing>
+      </w:r>
     </w:p>
     <w:p>
       <w:pPr>
@@ -4241,16 +4542,101 @@
           <w:lang w:bidi="fa-IR"/>
         </w:rPr>
       </w:pPr>
-      <w:bookmarkStart w:id="12" w:name="_Toc162645048"/>
-      <w:r>
-        <w:rPr>
-          <w:rFonts w:hint="cs"/>
-          <w:rtl/>
-          <w:lang w:bidi="fa-IR"/>
-        </w:rPr>
+      <w:bookmarkStart w:id="12" w:name="_Toc162645841"/>
+      <w:r>
+        <w:rPr>
+          <w:rFonts w:hint="cs"/>
+          <w:rtl/>
+          <w:lang w:bidi="fa-IR"/>
+        </w:rPr>
+        <w:lastRenderedPageBreak/>
         <w:t>حالت خاص: دو خدمت‌دهنده</w:t>
       </w:r>
       <w:bookmarkEnd w:id="12"/>
+    </w:p>
+    <w:p>
+      <w:pPr>
+        <w:pStyle w:val="Heading3"/>
+        <w:bidi/>
+        <w:rPr>
+          <w:rtl/>
+          <w:lang w:bidi="fa-IR"/>
+        </w:rPr>
+      </w:pPr>
+      <w:bookmarkStart w:id="13" w:name="_Toc162645842"/>
+      <w:r>
+        <w:rPr>
+          <w:rFonts w:hint="cs"/>
+          <w:rtl/>
+          <w:lang w:bidi="fa-IR"/>
+        </w:rPr>
+        <w:t>کنترلر</w:t>
+      </w:r>
+      <w:bookmarkEnd w:id="13"/>
+    </w:p>
+    <w:p>
+      <w:pPr>
+        <w:bidi/>
+        <w:jc w:val="center"/>
+        <w:rPr>
+          <w:rtl/>
+          <w:lang w:bidi="fa-IR"/>
+        </w:rPr>
+      </w:pPr>
+      <w:r>
+        <w:rPr>
+          <w:noProof/>
+          <w:rtl/>
+        </w:rPr>
+        <w:drawing>
+          <wp:inline distT="0" distB="0" distL="0" distR="0" wp14:anchorId="6BCE05CF" wp14:editId="3E5AFCE5">
+            <wp:extent cx="2727960" cy="4213860"/>
+            <wp:effectExtent l="0" t="0" r="0" b="0"/>
+            <wp:docPr id="1144908624" name="Picture 4"/>
+            <wp:cNvGraphicFramePr>
+              <a:graphicFrameLocks xmlns:a="http://schemas.openxmlformats.org/drawingml/2006/main" noChangeAspect="1"/>
+            </wp:cNvGraphicFramePr>
+            <a:graphic xmlns:a="http://schemas.openxmlformats.org/drawingml/2006/main">
+              <a:graphicData uri="http://schemas.openxmlformats.org/drawingml/2006/picture">
+                <pic:pic xmlns:pic="http://schemas.openxmlformats.org/drawingml/2006/picture">
+                  <pic:nvPicPr>
+                    <pic:cNvPr id="0" name="Picture 12"/>
+                    <pic:cNvPicPr>
+                      <a:picLocks noChangeAspect="1" noChangeArrowheads="1"/>
+                    </pic:cNvPicPr>
+                  </pic:nvPicPr>
+                  <pic:blipFill>
+                    <a:blip r:embed="rId14">
+                      <a:extLst>
+                        <a:ext uri="{28A0092B-C50C-407E-A947-70E740481C1C}">
+                          <a14:useLocalDpi xmlns:a14="http://schemas.microsoft.com/office/drawing/2010/main" val="0"/>
+                        </a:ext>
+                      </a:extLst>
+                    </a:blip>
+                    <a:srcRect/>
+                    <a:stretch>
+                      <a:fillRect/>
+                    </a:stretch>
+                  </pic:blipFill>
+                  <pic:spPr bwMode="auto">
+                    <a:xfrm>
+                      <a:off x="0" y="0"/>
+                      <a:ext cx="2727960" cy="4213860"/>
+                    </a:xfrm>
+                    <a:prstGeom prst="rect">
+                      <a:avLst/>
+                    </a:prstGeom>
+                    <a:noFill/>
+                    <a:ln>
+                      <a:noFill/>
+                    </a:ln>
+                  </pic:spPr>
+                </pic:pic>
+              </a:graphicData>
+            </a:graphic>
+          </wp:inline>
+        </w:drawing>
+      </w:r>
     </w:p>
     <w:p>
       <w:pPr>
@@ -4277,7 +4663,7 @@
           <w:lang w:bidi="fa-IR"/>
         </w:rPr>
       </w:pPr>
-      <w:bookmarkStart w:id="13" w:name="_Toc162645049"/>
+      <w:bookmarkStart w:id="14" w:name="_Toc162645843"/>
       <w:r>
         <w:rPr>
           <w:rFonts w:hint="cs"/>
@@ -4287,7 +4673,7 @@
         <w:lastRenderedPageBreak/>
         <w:t>نتایج</w:t>
       </w:r>
-      <w:bookmarkEnd w:id="13"/>
+      <w:bookmarkEnd w:id="14"/>
     </w:p>
     <w:p>
       <w:pPr>
@@ -4298,7 +4684,7 @@
           <w:lang w:bidi="fa-IR"/>
         </w:rPr>
       </w:pPr>
-      <w:bookmarkStart w:id="14" w:name="_Toc162645050"/>
+      <w:bookmarkStart w:id="15" w:name="_Toc162645844"/>
       <w:r>
         <w:rPr>
           <w:rFonts w:hint="cs"/>
@@ -4307,7 +4693,7 @@
         </w:rPr>
         <w:t>مسئله یکم</w:t>
       </w:r>
-      <w:bookmarkEnd w:id="14"/>
+      <w:bookmarkEnd w:id="15"/>
     </w:p>
     <w:p>
       <w:pPr>
@@ -4318,7 +4704,7 @@
           <w:lang w:bidi="fa-IR"/>
         </w:rPr>
       </w:pPr>
-      <w:bookmarkStart w:id="15" w:name="_Toc162645051"/>
+      <w:bookmarkStart w:id="16" w:name="_Toc162645845"/>
       <w:r>
         <w:rPr>
           <w:rFonts w:hint="cs"/>
@@ -4327,7 +4713,7 @@
         </w:rPr>
         <w:t>مسئله دوم</w:t>
       </w:r>
-      <w:bookmarkEnd w:id="15"/>
+      <w:bookmarkEnd w:id="16"/>
     </w:p>
     <w:p>
       <w:pPr>
@@ -4354,7 +4740,7 @@
           <w:lang w:bidi="fa-IR"/>
         </w:rPr>
       </w:pPr>
-      <w:bookmarkStart w:id="16" w:name="_Toc162645052"/>
+      <w:bookmarkStart w:id="17" w:name="_Toc162645846"/>
       <w:r>
         <w:rPr>
           <w:rFonts w:hint="cs"/>
@@ -4364,7 +4750,7 @@
         <w:lastRenderedPageBreak/>
         <w:t>نتیجه‌گیری</w:t>
       </w:r>
-      <w:bookmarkEnd w:id="16"/>
+      <w:bookmarkEnd w:id="17"/>
     </w:p>
     <w:p>
       <w:pPr>
@@ -4391,7 +4777,7 @@
           <w:lang w:bidi="fa-IR"/>
         </w:rPr>
       </w:pPr>
-      <w:bookmarkStart w:id="17" w:name="_Toc162645053"/>
+      <w:bookmarkStart w:id="18" w:name="_Toc162645847"/>
       <w:r>
         <w:rPr>
           <w:rFonts w:hint="cs"/>
@@ -4401,17 +4787,14 @@
         <w:lastRenderedPageBreak/>
         <w:t>جدول گزارش عملکرد اعضای گروه</w:t>
       </w:r>
-      <w:bookmarkEnd w:id="17"/>
+      <w:bookmarkEnd w:id="18"/>
     </w:p>
     <w:sectPr>
+      <w:headerReference w:type="default" r:id="rId15"/>
+      <w:footerReference w:type="default" r:id="rId16"/>
       <w:pgSz w:w="12240" w:h="15840"/>
       <w:pgMar w:top="1440" w:right="1440" w:bottom="1440" w:left="1440" w:header="720" w:footer="720" w:gutter="0"/>
-      <w:pgBorders w:display="firstPage" w:offsetFrom="page">
-        <w:top w:val="thinThickSmallGap" w:sz="24" w:space="24" w:color="auto"/>
-        <w:left w:val="thinThickSmallGap" w:sz="24" w:space="24" w:color="auto"/>
-        <w:bottom w:val="thickThinSmallGap" w:sz="24" w:space="24" w:color="auto"/>
-        <w:right w:val="thickThinSmallGap" w:sz="24" w:space="24" w:color="auto"/>
-      </w:pgBorders>
+      <w:pgNumType w:start="1"/>
       <w:cols w:space="720"/>
       <w:docGrid w:linePitch="360"/>
     </w:sectPr>
@@ -4444,6 +4827,76 @@
 </w:endnotes>
 </file>
 
+<file path=word/footer1.xml><?xml version="1.0" encoding="utf-8"?>
+<w:ftr xmlns:wpc="http://schemas.microsoft.com/office/word/2010/wordprocessingCanvas" xmlns:cx="http://schemas.microsoft.com/office/drawing/2014/chartex" xmlns:cx1="http://schemas.microsoft.com/office/drawing/2015/9/8/chartex" xmlns:cx2="http://schemas.microsoft.com/office/drawing/2015/10/21/chartex" xmlns:cx3="http://schemas.microsoft.com/office/drawing/2016/5/9/chartex" xmlns:cx4="http://schemas.microsoft.com/office/drawing/2016/5/10/chartex" xmlns:cx5="http://schemas.microsoft.com/office/drawing/2016/5/11/chartex" xmlns:cx6="http://schemas.microsoft.com/office/drawing/2016/5/12/chartex" xmlns:cx7="http://schemas.microsoft.com/office/drawing/2016/5/13/chartex" xmlns:cx8="http://schemas.microsoft.com/office/drawing/2016/5/14/chartex" xmlns:mc="http://schemas.openxmlformats.org/markup-compatibility/2006" xmlns:aink="http://schemas.microsoft.com/office/drawing/2016/ink" xmlns:am3d="http://schemas.microsoft.com/office/drawing/2017/model3d" xmlns:o="urn:schemas-microsoft-com:office:office" xmlns:oel="http://schemas.microsoft.com/office/2019/extlst" xmlns:r="http://schemas.openxmlformats.org/officeDocument/2006/relationships" xmlns:m="http://schemas.openxmlformats.org/officeDocument/2006/math" xmlns:v="urn:schemas-microsoft-com:vml" xmlns:wp14="http://schemas.microsoft.com/office/word/2010/wordprocessingDrawing" xmlns:wp="http://schemas.openxmlformats.org/drawingml/2006/wordprocessingDrawing" xmlns:w10="urn:schemas-microsoft-com:office:word" xmlns:w="http://schemas.openxmlformats.org/wordprocessingml/2006/main" xmlns:w14="http://schemas.microsoft.com/office/word/2010/wordml" xmlns:w15="http://schemas.microsoft.com/office/word/2012/wordml" xmlns:w16cex="http://schemas.microsoft.com/office/word/2018/wordml/cex" xmlns:w16cid="http://schemas.microsoft.com/office/word/2016/wordml/cid" xmlns:w16="http://schemas.microsoft.com/office/word/2018/wordml" xmlns:w16du="http://schemas.microsoft.com/office/word/2023/wordml/word16du" xmlns:w16sdtdh="http://schemas.microsoft.com/office/word/2020/wordml/sdtdatahash" xmlns:w16se="http://schemas.microsoft.com/office/word/2015/wordml/symex" xmlns:wpg="http://schemas.microsoft.com/office/word/2010/wordprocessingGroup" xmlns:wpi="http://schemas.microsoft.com/office/word/2010/wordprocessingInk" xmlns:wne="http://schemas.microsoft.com/office/word/2006/wordml" xmlns:wps="http://schemas.microsoft.com/office/word/2010/wordprocessingShape" mc:Ignorable="w14 w15 w16se w16cid w16 w16cex w16sdtdh w16du wp14">
+  <w:sdt>
+    <w:sdtPr>
+      <w:rPr>
+        <w:rFonts w:ascii="Persian Pager Number" w:hAnsi="Persian Pager Number" w:cs="Persian Pager Number"/>
+      </w:rPr>
+      <w:id w:val="-25413537"/>
+      <w:docPartObj>
+        <w:docPartGallery w:val="Page Numbers (Bottom of Page)"/>
+        <w:docPartUnique/>
+      </w:docPartObj>
+    </w:sdtPr>
+    <w:sdtEndPr>
+      <w:rPr>
+        <w:noProof/>
+      </w:rPr>
+    </w:sdtEndPr>
+    <w:sdtContent>
+      <w:p>
+        <w:pPr>
+          <w:pStyle w:val="Footer"/>
+          <w:jc w:val="center"/>
+          <w:rPr>
+            <w:rFonts w:ascii="Persian Pager Number" w:hAnsi="Persian Pager Number" w:cs="Persian Pager Number"/>
+          </w:rPr>
+        </w:pPr>
+        <w:r>
+          <w:rPr>
+            <w:rFonts w:ascii="Persian Pager Number" w:hAnsi="Persian Pager Number" w:cs="Persian Pager Number"/>
+          </w:rPr>
+          <w:fldChar w:fldCharType="begin"/>
+        </w:r>
+        <w:r>
+          <w:rPr>
+            <w:rFonts w:ascii="Persian Pager Number" w:hAnsi="Persian Pager Number" w:cs="Persian Pager Number"/>
+          </w:rPr>
+          <w:instrText xml:space="preserve"> PAGE   \* MERGEFORMAT </w:instrText>
+        </w:r>
+        <w:r>
+          <w:rPr>
+            <w:rFonts w:ascii="Persian Pager Number" w:hAnsi="Persian Pager Number" w:cs="Persian Pager Number"/>
+          </w:rPr>
+          <w:fldChar w:fldCharType="separate"/>
+        </w:r>
+        <w:r>
+          <w:rPr>
+            <w:rFonts w:ascii="Persian Pager Number" w:hAnsi="Persian Pager Number" w:cs="Persian Pager Number"/>
+            <w:noProof/>
+          </w:rPr>
+          <w:t>2</w:t>
+        </w:r>
+        <w:r>
+          <w:rPr>
+            <w:rFonts w:ascii="Persian Pager Number" w:hAnsi="Persian Pager Number" w:cs="Persian Pager Number"/>
+            <w:noProof/>
+          </w:rPr>
+          <w:fldChar w:fldCharType="end"/>
+        </w:r>
+      </w:p>
+    </w:sdtContent>
+  </w:sdt>
+  <w:p>
+    <w:pPr>
+      <w:pStyle w:val="Footer"/>
+    </w:pPr>
+  </w:p>
+</w:ftr>
+</file>
+
 <file path=word/footnotes.xml><?xml version="1.0" encoding="utf-8"?>
 <w:footnotes xmlns:wpc="http://schemas.microsoft.com/office/word/2010/wordprocessingCanvas" xmlns:cx="http://schemas.microsoft.com/office/drawing/2014/chartex" xmlns:cx1="http://schemas.microsoft.com/office/drawing/2015/9/8/chartex" xmlns:cx2="http://schemas.microsoft.com/office/drawing/2015/10/21/chartex" xmlns:cx3="http://schemas.microsoft.com/office/drawing/2016/5/9/chartex" xmlns:cx4="http://schemas.microsoft.com/office/drawing/2016/5/10/chartex" xmlns:cx5="http://schemas.microsoft.com/office/drawing/2016/5/11/chartex" xmlns:cx6="http://schemas.microsoft.com/office/drawing/2016/5/12/chartex" xmlns:cx7="http://schemas.microsoft.com/office/drawing/2016/5/13/chartex" xmlns:cx8="http://schemas.microsoft.com/office/drawing/2016/5/14/chartex" xmlns:mc="http://schemas.openxmlformats.org/markup-compatibility/2006" xmlns:aink="http://schemas.microsoft.com/office/drawing/2016/ink" xmlns:am3d="http://schemas.microsoft.com/office/drawing/2017/model3d" xmlns:o="urn:schemas-microsoft-com:office:office" xmlns:oel="http://schemas.microsoft.com/office/2019/extlst" xmlns:r="http://schemas.openxmlformats.org/officeDocument/2006/relationships" xmlns:m="http://schemas.openxmlformats.org/officeDocument/2006/math" xmlns:v="urn:schemas-microsoft-com:vml" xmlns:wp14="http://schemas.microsoft.com/office/word/2010/wordprocessingDrawing" xmlns:wp="http://schemas.openxmlformats.org/drawingml/2006/wordprocessingDrawing" xmlns:w10="urn:schemas-microsoft-com:office:word" xmlns:w="http://schemas.openxmlformats.org/wordprocessingml/2006/main" xmlns:w14="http://schemas.microsoft.com/office/word/2010/wordml" xmlns:w15="http://schemas.microsoft.com/office/word/2012/wordml" xmlns:w16cex="http://schemas.microsoft.com/office/word/2018/wordml/cex" xmlns:w16cid="http://schemas.microsoft.com/office/word/2016/wordml/cid" xmlns:w16="http://schemas.microsoft.com/office/word/2018/wordml" xmlns:w16du="http://schemas.microsoft.com/office/word/2023/wordml/word16du" xmlns:w16sdtdh="http://schemas.microsoft.com/office/word/2020/wordml/sdtdatahash" xmlns:w16se="http://schemas.microsoft.com/office/word/2015/wordml/symex" xmlns:wpg="http://schemas.microsoft.com/office/word/2010/wordprocessingGroup" xmlns:wpi="http://schemas.microsoft.com/office/word/2010/wordprocessingInk" xmlns:wne="http://schemas.microsoft.com/office/word/2006/wordml" xmlns:wps="http://schemas.microsoft.com/office/word/2010/wordprocessingShape" mc:Ignorable="w14 w15 w16se w16cid w16 w16cex w16sdtdh w16du wp14">
   <w:footnote w:type="separator" w:id="-1">
@@ -4955,7 +5408,6 @@
       <w:pPr>
         <w:pStyle w:val="FootnoteText"/>
         <w:rPr>
-          <w:rFonts w:hint="cs"/>
           <w:rtl/>
           <w:lang w:bidi="fa-IR"/>
         </w:rPr>
@@ -5013,6 +5465,40 @@
     </w:p>
   </w:footnote>
 </w:footnotes>
+</file>
+
+<file path=word/header1.xml><?xml version="1.0" encoding="utf-8"?>
+<w:hdr xmlns:wpc="http://schemas.microsoft.com/office/word/2010/wordprocessingCanvas" xmlns:cx="http://schemas.microsoft.com/office/drawing/2014/chartex" xmlns:cx1="http://schemas.microsoft.com/office/drawing/2015/9/8/chartex" xmlns:cx2="http://schemas.microsoft.com/office/drawing/2015/10/21/chartex" xmlns:cx3="http://schemas.microsoft.com/office/drawing/2016/5/9/chartex" xmlns:cx4="http://schemas.microsoft.com/office/drawing/2016/5/10/chartex" xmlns:cx5="http://schemas.microsoft.com/office/drawing/2016/5/11/chartex" xmlns:cx6="http://schemas.microsoft.com/office/drawing/2016/5/12/chartex" xmlns:cx7="http://schemas.microsoft.com/office/drawing/2016/5/13/chartex" xmlns:cx8="http://schemas.microsoft.com/office/drawing/2016/5/14/chartex" xmlns:mc="http://schemas.openxmlformats.org/markup-compatibility/2006" xmlns:aink="http://schemas.microsoft.com/office/drawing/2016/ink" xmlns:am3d="http://schemas.microsoft.com/office/drawing/2017/model3d" xmlns:o="urn:schemas-microsoft-com:office:office" xmlns:oel="http://schemas.microsoft.com/office/2019/extlst" xmlns:r="http://schemas.openxmlformats.org/officeDocument/2006/relationships" xmlns:m="http://schemas.openxmlformats.org/officeDocument/2006/math" xmlns:v="urn:schemas-microsoft-com:vml" xmlns:wp14="http://schemas.microsoft.com/office/word/2010/wordprocessingDrawing" xmlns:wp="http://schemas.openxmlformats.org/drawingml/2006/wordprocessingDrawing" xmlns:w10="urn:schemas-microsoft-com:office:word" xmlns:w="http://schemas.openxmlformats.org/wordprocessingml/2006/main" xmlns:w14="http://schemas.microsoft.com/office/word/2010/wordml" xmlns:w15="http://schemas.microsoft.com/office/word/2012/wordml" xmlns:w16cex="http://schemas.microsoft.com/office/word/2018/wordml/cex" xmlns:w16cid="http://schemas.microsoft.com/office/word/2016/wordml/cid" xmlns:w16="http://schemas.microsoft.com/office/word/2018/wordml" xmlns:w16du="http://schemas.microsoft.com/office/word/2023/wordml/word16du" xmlns:w16sdtdh="http://schemas.microsoft.com/office/word/2020/wordml/sdtdatahash" xmlns:w16se="http://schemas.microsoft.com/office/word/2015/wordml/symex" xmlns:wpg="http://schemas.microsoft.com/office/word/2010/wordprocessingGroup" xmlns:wpi="http://schemas.microsoft.com/office/word/2010/wordprocessingInk" xmlns:wne="http://schemas.microsoft.com/office/word/2006/wordml" xmlns:wps="http://schemas.microsoft.com/office/word/2010/wordprocessingShape" mc:Ignorable="w14 w15 w16se w16cid w16 w16cex w16sdtdh w16du wp14">
+  <w:p>
+    <w:pPr>
+      <w:pStyle w:val="Header"/>
+    </w:pPr>
+    <w:fldSimple w:instr=" STYLEREF  &quot;Heading 1&quot;  \* MERGEFORMAT ">
+      <w:r>
+        <w:rPr>
+          <w:noProof/>
+          <w:rtl/>
+        </w:rPr>
+        <w:t>جدول گزارش عملکرد اعضا</w:t>
+      </w:r>
+      <w:r>
+        <w:rPr>
+          <w:rFonts w:hint="cs"/>
+          <w:noProof/>
+          <w:rtl/>
+        </w:rPr>
+        <w:t>ی</w:t>
+      </w:r>
+      <w:r>
+        <w:rPr>
+          <w:noProof/>
+          <w:rtl/>
+        </w:rPr>
+        <w:t xml:space="preserve"> گروه</w:t>
+      </w:r>
+    </w:fldSimple>
+  </w:p>
+</w:hdr>
 </file>
 
 <file path=word/numbering.xml><?xml version="1.0" encoding="utf-8"?>
@@ -5965,7 +6451,6 @@
     <w:link w:val="Heading4Char"/>
     <w:autoRedefine/>
     <w:uiPriority w:val="9"/>
-    <w:semiHidden/>
     <w:unhideWhenUsed/>
     <w:qFormat/>
     <w:rsid w:val="006C57FE"/>
@@ -5986,6 +6471,7 @@
   <w:style w:type="character" w:default="1" w:styleId="DefaultParagraphFont">
     <w:name w:val="Default Paragraph Font"/>
     <w:uiPriority w:val="1"/>
+    <w:semiHidden/>
     <w:unhideWhenUsed/>
   </w:style>
   <w:style w:type="table" w:default="1" w:styleId="TableNormal">
@@ -6162,7 +6648,6 @@
     <w:basedOn w:val="DefaultParagraphFont"/>
     <w:link w:val="Heading4"/>
     <w:uiPriority w:val="9"/>
-    <w:semiHidden/>
     <w:rsid w:val="006C57FE"/>
     <w:rPr>
       <w:rFonts w:asciiTheme="majorBidi" w:eastAsiaTheme="majorEastAsia" w:hAnsiTheme="majorBidi" w:cs="B Nazanin"/>
@@ -6313,6 +6798,64 @@
     <w:rsid w:val="00AB7CF5"/>
     <w:rPr>
       <w:vertAlign w:val="superscript"/>
+    </w:rPr>
+  </w:style>
+  <w:style w:type="paragraph" w:styleId="Header">
+    <w:name w:val="header"/>
+    <w:basedOn w:val="Normal"/>
+    <w:link w:val="HeaderChar"/>
+    <w:uiPriority w:val="99"/>
+    <w:unhideWhenUsed/>
+    <w:rsid w:val="005A73CE"/>
+    <w:pPr>
+      <w:tabs>
+        <w:tab w:val="center" w:pos="4680"/>
+        <w:tab w:val="right" w:pos="9360"/>
+      </w:tabs>
+      <w:spacing w:before="0" w:after="0" w:line="240" w:lineRule="auto"/>
+    </w:pPr>
+  </w:style>
+  <w:style w:type="character" w:customStyle="1" w:styleId="HeaderChar">
+    <w:name w:val="Header Char"/>
+    <w:basedOn w:val="DefaultParagraphFont"/>
+    <w:link w:val="Header"/>
+    <w:uiPriority w:val="99"/>
+    <w:rsid w:val="005A73CE"/>
+    <w:rPr>
+      <w:rFonts w:ascii="Times New Roman" w:hAnsi="Times New Roman" w:cs="B Nazanin"/>
+      <w:kern w:val="0"/>
+      <w:sz w:val="24"/>
+      <w:szCs w:val="24"/>
+      <w14:ligatures w14:val="none"/>
+    </w:rPr>
+  </w:style>
+  <w:style w:type="paragraph" w:styleId="Footer">
+    <w:name w:val="footer"/>
+    <w:basedOn w:val="Normal"/>
+    <w:link w:val="FooterChar"/>
+    <w:uiPriority w:val="99"/>
+    <w:unhideWhenUsed/>
+    <w:rsid w:val="005A73CE"/>
+    <w:pPr>
+      <w:tabs>
+        <w:tab w:val="center" w:pos="4680"/>
+        <w:tab w:val="right" w:pos="9360"/>
+      </w:tabs>
+      <w:spacing w:before="0" w:after="0" w:line="240" w:lineRule="auto"/>
+    </w:pPr>
+  </w:style>
+  <w:style w:type="character" w:customStyle="1" w:styleId="FooterChar">
+    <w:name w:val="Footer Char"/>
+    <w:basedOn w:val="DefaultParagraphFont"/>
+    <w:link w:val="Footer"/>
+    <w:uiPriority w:val="99"/>
+    <w:rsid w:val="005A73CE"/>
+    <w:rPr>
+      <w:rFonts w:ascii="Times New Roman" w:hAnsi="Times New Roman" w:cs="B Nazanin"/>
+      <w:kern w:val="0"/>
+      <w:sz w:val="24"/>
+      <w:szCs w:val="24"/>
+      <w14:ligatures w14:val="none"/>
     </w:rPr>
   </w:style>
 </w:styles>

</xml_diff>